<commit_message>
Add files for PCB bringup.
Update FPGA image with 3.3V I/O logic (counter bound to I/O pins).
</commit_message>
<xml_diff>
--- a/05-verification/Logic Interface Board PCB Test Log.docx
+++ b/05-verification/Logic Interface Board PCB Test Log.docx
@@ -283,8 +283,6 @@
       <w:r>
         <w:t>Potential design flaw in power supply circuitry: ramp rates may be too fast.</w:t>
       </w:r>
-      <w:bookmarkStart w:id="0" w:name="_GoBack"/>
-      <w:bookmarkEnd w:id="0"/>
     </w:p>
     <w:p>
       <w:r>
@@ -483,21 +481,275 @@
     </w:p>
     <w:p>
       <w:r>
-        <w:t xml:space="preserve">Bridging pins 32 and </w:t>
-      </w:r>
-      <w:proofErr w:type="gramStart"/>
-      <w:r>
-        <w:t>33, and</w:t>
-      </w:r>
-      <w:proofErr w:type="gramEnd"/>
-      <w:r>
-        <w:t xml:space="preserve"> changing MODE logic (software) from RB4 (pin 33) to RA8 (pin 32) corrects the problem.</w:t>
+        <w:t>Bridging pins 32 and 33, and changing MODE logic (software) from RB4 (pin 33) to RA8 (pin 32) corrects the problem.</w:t>
       </w:r>
     </w:p>
     <w:p>
       <w:r>
         <w:t>The FPGA reports as being configured correctly. Since the device presumably cannot assert CRESET, I assume this is because the FPGA simply waits for its configuration image until the MCU provides it.</w:t>
       </w:r>
+    </w:p>
+    <w:p>
+      <w:r>
+        <w:br w:type="page"/>
+      </w:r>
+    </w:p>
+    <w:p>
+      <w:r>
+        <w:lastRenderedPageBreak/>
+        <w:t>HW part number: HW00</w:t>
+      </w:r>
+      <w:r>
+        <w:t>01, HW0002</w:t>
+      </w:r>
+    </w:p>
+    <w:p>
+      <w:r>
+        <w:t xml:space="preserve">HW revision: </w:t>
+      </w:r>
+      <w:r>
+        <w:t xml:space="preserve">HW0001 </w:t>
+      </w:r>
+      <w:r>
+        <w:t>R002</w:t>
+      </w:r>
+      <w:r>
+        <w:t>, HW0002 R001</w:t>
+      </w:r>
+    </w:p>
+    <w:p>
+      <w:r>
+        <w:t>Firmware version: initial, unreleased test firmware</w:t>
+      </w:r>
+    </w:p>
+    <w:p>
+      <w:r>
+        <w:t>Software version: N/A</w:t>
+      </w:r>
+    </w:p>
+    <w:p>
+      <w:r>
+        <w:t xml:space="preserve">Test case: board </w:t>
+      </w:r>
+      <w:proofErr w:type="spellStart"/>
+      <w:r>
+        <w:t>bringup</w:t>
+      </w:r>
+      <w:proofErr w:type="spellEnd"/>
+    </w:p>
+    <w:p>
+      <w:r>
+        <w:t>Test date: 2018-08-31</w:t>
+      </w:r>
+    </w:p>
+    <w:tbl>
+      <w:tblPr>
+        <w:tblStyle w:val="TableGrid"/>
+        <w:tblW w:w="0" w:type="auto"/>
+        <w:tblLook w:val="04A0" w:firstRow="1" w:lastRow="0" w:firstColumn="1" w:lastColumn="0" w:noHBand="0" w:noVBand="1"/>
+      </w:tblPr>
+      <w:tblGrid>
+        <w:gridCol w:w="8095"/>
+        <w:gridCol w:w="1255"/>
+      </w:tblGrid>
+      <w:tr>
+        <w:tc>
+          <w:tcPr>
+            <w:tcW w:w="8095" w:type="dxa"/>
+          </w:tcPr>
+          <w:p>
+            <w:pPr>
+              <w:rPr>
+                <w:b/>
+              </w:rPr>
+            </w:pPr>
+            <w:r>
+              <w:rPr>
+                <w:b/>
+              </w:rPr>
+              <w:t>Test power supplies</w:t>
+            </w:r>
+          </w:p>
+          <w:p>
+            <w:r>
+              <w:t>Plug in USB mini connector to apply +5V.</w:t>
+            </w:r>
+          </w:p>
+          <w:p>
+            <w:r>
+              <w:t>Verify 5.0V appears at 5.0V power rail.</w:t>
+            </w:r>
+          </w:p>
+          <w:p>
+            <w:r>
+              <w:t>Verify 3.3V appears at 3.3V power rail (HW0001 R002)</w:t>
+            </w:r>
+          </w:p>
+        </w:tc>
+        <w:tc>
+          <w:tcPr>
+            <w:tcW w:w="1255" w:type="dxa"/>
+            <w:vAlign w:val="center"/>
+          </w:tcPr>
+          <w:p>
+            <w:pPr>
+              <w:jc w:val="center"/>
+            </w:pPr>
+          </w:p>
+          <w:p>
+            <w:pPr>
+              <w:jc w:val="center"/>
+            </w:pPr>
+          </w:p>
+          <w:p>
+            <w:pPr>
+              <w:jc w:val="center"/>
+            </w:pPr>
+            <w:r>
+              <w:t>Pass</w:t>
+            </w:r>
+          </w:p>
+          <w:p>
+            <w:pPr>
+              <w:jc w:val="center"/>
+            </w:pPr>
+            <w:r>
+              <w:t>Pass</w:t>
+            </w:r>
+          </w:p>
+        </w:tc>
+      </w:tr>
+      <w:tr>
+        <w:tc>
+          <w:tcPr>
+            <w:tcW w:w="8095" w:type="dxa"/>
+          </w:tcPr>
+          <w:p>
+            <w:r>
+              <w:rPr>
+                <w:b/>
+              </w:rPr>
+              <w:t>Investigative notes</w:t>
+            </w:r>
+          </w:p>
+          <w:p>
+            <w:r>
+              <w:t>Power up sequence</w:t>
+            </w:r>
+          </w:p>
+          <w:p>
+            <w:r>
+              <w:t xml:space="preserve">0 – 3.3 V in 990 </w:t>
+            </w:r>
+            <w:proofErr w:type="spellStart"/>
+            <w:r>
+              <w:t>usec</w:t>
+            </w:r>
+            <w:proofErr w:type="spellEnd"/>
+          </w:p>
+          <w:p>
+            <w:r>
+              <w:t>Waveshape irregular with several dips as voltage ramps on. Voltage ramp during startup exceeds specification, but appears to work.</w:t>
+            </w:r>
+          </w:p>
+          <w:p>
+            <w:r>
+              <w:t xml:space="preserve">PIC24FJ128GB204 datasheet calls out 0-3.3V in 66 </w:t>
+            </w:r>
+            <w:proofErr w:type="spellStart"/>
+            <w:r>
+              <w:t>ms.</w:t>
+            </w:r>
+            <w:proofErr w:type="spellEnd"/>
+          </w:p>
+          <w:p/>
+          <w:p>
+            <w:r>
+              <w:t>Recommended action: redesign logic board to control the ramp rate.</w:t>
+            </w:r>
+          </w:p>
+        </w:tc>
+        <w:tc>
+          <w:tcPr>
+            <w:tcW w:w="1255" w:type="dxa"/>
+            <w:vAlign w:val="center"/>
+          </w:tcPr>
+          <w:p>
+            <w:pPr>
+              <w:jc w:val="center"/>
+            </w:pPr>
+          </w:p>
+          <w:p>
+            <w:pPr>
+              <w:jc w:val="center"/>
+            </w:pPr>
+          </w:p>
+          <w:p>
+            <w:pPr>
+              <w:jc w:val="center"/>
+              <w:rPr>
+                <w:b/>
+              </w:rPr>
+            </w:pPr>
+          </w:p>
+          <w:p>
+            <w:pPr>
+              <w:jc w:val="center"/>
+              <w:rPr>
+                <w:b/>
+              </w:rPr>
+            </w:pPr>
+          </w:p>
+          <w:p>
+            <w:pPr>
+              <w:jc w:val="center"/>
+              <w:rPr>
+                <w:b/>
+              </w:rPr>
+            </w:pPr>
+          </w:p>
+          <w:p>
+            <w:pPr>
+              <w:jc w:val="center"/>
+              <w:rPr>
+                <w:b/>
+              </w:rPr>
+            </w:pPr>
+            <w:r>
+              <w:rPr>
+                <w:b/>
+              </w:rPr>
+              <w:t>Design</w:t>
+            </w:r>
+            <w:r>
+              <w:rPr>
+                <w:b/>
+              </w:rPr>
+              <w:t xml:space="preserve"> </w:t>
+            </w:r>
+          </w:p>
+          <w:p>
+            <w:pPr>
+              <w:jc w:val="center"/>
+              <w:rPr>
+                <w:b/>
+              </w:rPr>
+            </w:pPr>
+          </w:p>
+          <w:p>
+            <w:pPr>
+              <w:jc w:val="center"/>
+              <w:rPr>
+                <w:b/>
+              </w:rPr>
+            </w:pPr>
+          </w:p>
+        </w:tc>
+      </w:tr>
+    </w:tbl>
+    <w:p>
+      <w:bookmarkStart w:id="0" w:name="_GoBack"/>
+      <w:bookmarkEnd w:id="0"/>
     </w:p>
     <w:sectPr>
       <w:pgSz w:w="12240" w:h="15840"/>

</xml_diff>